<commit_message>
Tercer commit - modificacion de los 3 archivos
</commit_message>
<xml_diff>
--- a/Explicación del funcionamiento del programa fuente.docx
+++ b/Explicación del funcionamiento del programa fuente.docx
@@ -21,6 +21,14 @@
         </w:rPr>
         <w:t>Explicación del funcionamiento del programa fuente</w:t>
       </w:r>
+      <w:r>
+        <w:rPr>
+          <w:b/>
+          <w:sz w:val="28"/>
+          <w:szCs w:val="28"/>
+        </w:rPr>
+        <w:t xml:space="preserve"> modificado</w:t>
+      </w:r>
     </w:p>
     <w:p>
       <w:pPr>
@@ -45,26 +53,18 @@
         <w:ind w:firstLine="0"/>
       </w:pPr>
       <w:r>
-        <w:t>Se ha creado un programa fuente sencillo que calcula la edad</w:t>
-      </w:r>
-      <w:r>
-        <w:t xml:space="preserve"> de una persona a partir de su </w:t>
+        <w:t xml:space="preserve">Se han realizado modificaciones al programa fuente. Se han añadido servicios, ahora el programa solicita datos </w:t>
+      </w:r>
+      <w:r>
+        <w:t xml:space="preserve">adicionales </w:t>
       </w:r>
       <w:bookmarkStart w:id="0" w:name="_GoBack"/>
       <w:bookmarkEnd w:id="0"/>
       <w:r>
-        <w:t>año de nacimiento y el año</w:t>
-      </w:r>
-      <w:r>
-        <w:t xml:space="preserve"> actual, posteriormente los resultados son guardados en un archivo de texto (.</w:t>
-      </w:r>
-      <w:proofErr w:type="spellStart"/>
-      <w:r>
-        <w:t>txt</w:t>
-      </w:r>
-      <w:proofErr w:type="spellEnd"/>
-      <w:r>
-        <w:t>).</w:t>
+        <w:t>al usuario (nombres, apellidos, dirección, correo) y genera un archivo de texto con los datos</w:t>
+      </w:r>
+      <w:r>
+        <w:t xml:space="preserve"> ingresados, mostrándolos de otra manera.</w:t>
       </w:r>
     </w:p>
     <w:p>
@@ -80,26 +80,28 @@
         <w:rPr>
           <w:b/>
           <w:i/>
+          <w:u w:val="single"/>
         </w:rPr>
       </w:pPr>
       <w:r>
         <w:rPr>
           <w:noProof/>
+          <w:u w:val="single"/>
           <w:lang w:eastAsia="es-ES"/>
         </w:rPr>
         <w:drawing>
           <wp:anchor distT="0" distB="0" distL="114300" distR="114300" simplePos="0" relativeHeight="251658240" behindDoc="0" locked="0" layoutInCell="1" allowOverlap="1">
             <wp:simplePos x="0" y="0"/>
             <wp:positionH relativeFrom="margin">
-              <wp:posOffset>-948417</wp:posOffset>
+              <wp:posOffset>-699136</wp:posOffset>
             </wp:positionH>
             <wp:positionV relativeFrom="paragraph">
               <wp:posOffset>271780</wp:posOffset>
             </wp:positionV>
-            <wp:extent cx="7287738" cy="3895725"/>
-            <wp:effectExtent l="0" t="0" r="8890" b="0"/>
+            <wp:extent cx="6696075" cy="3579446"/>
+            <wp:effectExtent l="0" t="0" r="0" b="2540"/>
             <wp:wrapNone/>
-            <wp:docPr id="2" name="Imagen 2" descr="C:\Users\_Usuario_\Desktop\Universidad\9no Semestre\Ingeniería del software\Tarea\2do Bimestre\imagenes explicacion del programa\compilacion1.png"/>
+            <wp:docPr id="1" name="Imagen 1" descr="C:\Users\_Usuario_\Desktop\Universidad\9no Semestre\Ingeniería del software\Tarea\2do Bimestre\imagenes explicacion del programa\Compilacion2.png"/>
             <wp:cNvGraphicFramePr>
               <a:graphicFrameLocks xmlns:a="http://schemas.openxmlformats.org/drawingml/2006/main" noChangeAspect="1"/>
             </wp:cNvGraphicFramePr>
@@ -107,7 +109,7 @@
               <a:graphicData uri="http://schemas.openxmlformats.org/drawingml/2006/picture">
                 <pic:pic xmlns:pic="http://schemas.openxmlformats.org/drawingml/2006/picture">
                   <pic:nvPicPr>
-                    <pic:cNvPr id="0" name="Picture 2" descr="C:\Users\_Usuario_\Desktop\Universidad\9no Semestre\Ingeniería del software\Tarea\2do Bimestre\imagenes explicacion del programa\compilacion1.png"/>
+                    <pic:cNvPr id="0" name="Picture 1" descr="C:\Users\_Usuario_\Desktop\Universidad\9no Semestre\Ingeniería del software\Tarea\2do Bimestre\imagenes explicacion del programa\Compilacion2.png"/>
                     <pic:cNvPicPr>
                       <a:picLocks noChangeAspect="1" noChangeArrowheads="1"/>
                     </pic:cNvPicPr>
@@ -128,7 +130,7 @@
                   <pic:spPr bwMode="auto">
                     <a:xfrm>
                       <a:off x="0" y="0"/>
-                      <a:ext cx="7301119" cy="3902878"/>
+                      <a:ext cx="6706508" cy="3585023"/>
                     </a:xfrm>
                     <a:prstGeom prst="rect">
                       <a:avLst/>
@@ -154,6 +156,7 @@
         <w:rPr>
           <w:b/>
           <w:i/>
+          <w:u w:val="single"/>
         </w:rPr>
         <w:t>Compilación</w:t>
       </w:r>
@@ -162,6 +165,12 @@
       <w:pPr>
         <w:spacing w:line="240" w:lineRule="auto"/>
         <w:ind w:firstLine="0"/>
+      </w:pPr>
+    </w:p>
+    <w:p>
+      <w:pPr>
+        <w:spacing w:line="240" w:lineRule="auto"/>
+        <w:ind w:firstLine="0"/>
         <w:rPr>
           <w:b/>
           <w:i/>
@@ -212,6 +221,60 @@
       <w:pPr>
         <w:spacing w:line="240" w:lineRule="auto"/>
         <w:ind w:firstLine="0"/>
+      </w:pPr>
+    </w:p>
+    <w:p>
+      <w:pPr>
+        <w:spacing w:line="240" w:lineRule="auto"/>
+        <w:ind w:firstLine="0"/>
+      </w:pPr>
+    </w:p>
+    <w:p>
+      <w:pPr>
+        <w:spacing w:line="240" w:lineRule="auto"/>
+        <w:ind w:firstLine="0"/>
+      </w:pPr>
+    </w:p>
+    <w:p>
+      <w:pPr>
+        <w:spacing w:line="240" w:lineRule="auto"/>
+        <w:ind w:firstLine="0"/>
+      </w:pPr>
+    </w:p>
+    <w:p>
+      <w:pPr>
+        <w:spacing w:line="240" w:lineRule="auto"/>
+        <w:ind w:firstLine="0"/>
+      </w:pPr>
+    </w:p>
+    <w:p>
+      <w:pPr>
+        <w:spacing w:line="240" w:lineRule="auto"/>
+        <w:ind w:firstLine="0"/>
+      </w:pPr>
+    </w:p>
+    <w:p>
+      <w:pPr>
+        <w:spacing w:line="240" w:lineRule="auto"/>
+        <w:ind w:firstLine="0"/>
+      </w:pPr>
+    </w:p>
+    <w:p>
+      <w:pPr>
+        <w:spacing w:line="240" w:lineRule="auto"/>
+        <w:ind w:firstLine="0"/>
+      </w:pPr>
+    </w:p>
+    <w:p>
+      <w:pPr>
+        <w:spacing w:line="240" w:lineRule="auto"/>
+        <w:ind w:firstLine="0"/>
+      </w:pPr>
+    </w:p>
+    <w:p>
+      <w:pPr>
+        <w:spacing w:line="240" w:lineRule="auto"/>
+        <w:ind w:firstLine="0"/>
         <w:rPr>
           <w:b/>
           <w:i/>
@@ -222,60 +285,6 @@
       <w:pPr>
         <w:spacing w:line="240" w:lineRule="auto"/>
         <w:ind w:firstLine="0"/>
-      </w:pPr>
-    </w:p>
-    <w:p>
-      <w:pPr>
-        <w:spacing w:line="240" w:lineRule="auto"/>
-        <w:ind w:firstLine="0"/>
-      </w:pPr>
-    </w:p>
-    <w:p>
-      <w:pPr>
-        <w:spacing w:line="240" w:lineRule="auto"/>
-        <w:ind w:firstLine="0"/>
-      </w:pPr>
-    </w:p>
-    <w:p>
-      <w:pPr>
-        <w:spacing w:line="240" w:lineRule="auto"/>
-        <w:ind w:firstLine="0"/>
-      </w:pPr>
-    </w:p>
-    <w:p>
-      <w:pPr>
-        <w:spacing w:line="240" w:lineRule="auto"/>
-        <w:ind w:firstLine="0"/>
-      </w:pPr>
-    </w:p>
-    <w:p>
-      <w:pPr>
-        <w:spacing w:line="240" w:lineRule="auto"/>
-        <w:ind w:firstLine="0"/>
-      </w:pPr>
-    </w:p>
-    <w:p>
-      <w:pPr>
-        <w:spacing w:line="240" w:lineRule="auto"/>
-        <w:ind w:firstLine="0"/>
-      </w:pPr>
-    </w:p>
-    <w:p>
-      <w:pPr>
-        <w:spacing w:line="240" w:lineRule="auto"/>
-        <w:ind w:firstLine="0"/>
-      </w:pPr>
-    </w:p>
-    <w:p>
-      <w:pPr>
-        <w:spacing w:line="240" w:lineRule="auto"/>
-        <w:ind w:firstLine="0"/>
-      </w:pPr>
-    </w:p>
-    <w:p>
-      <w:pPr>
-        <w:spacing w:line="240" w:lineRule="auto"/>
-        <w:ind w:firstLine="0"/>
         <w:rPr>
           <w:b/>
           <w:i/>
@@ -377,25 +386,22 @@
         <w:spacing w:line="240" w:lineRule="auto"/>
         <w:ind w:firstLine="0"/>
         <w:rPr>
+          <w:u w:val="single"/>
+        </w:rPr>
+      </w:pPr>
+      <w:r>
+        <w:rPr>
           <w:b/>
           <w:i/>
-        </w:rPr>
-      </w:pPr>
-    </w:p>
-    <w:p>
-      <w:pPr>
-        <w:spacing w:line="240" w:lineRule="auto"/>
-        <w:ind w:firstLine="0"/>
-      </w:pPr>
-      <w:r>
-        <w:rPr>
-          <w:b/>
-          <w:i/>
+          <w:u w:val="single"/>
         </w:rPr>
         <w:lastRenderedPageBreak/>
         <w:t>Ejecución</w:t>
       </w:r>
       <w:r>
+        <w:rPr>
+          <w:u w:val="single"/>
+        </w:rPr>
         <w:t xml:space="preserve"> </w:t>
       </w:r>
     </w:p>
@@ -404,32 +410,24 @@
         <w:spacing w:line="240" w:lineRule="auto"/>
         <w:ind w:firstLine="0"/>
       </w:pPr>
-    </w:p>
-    <w:p>
-      <w:pPr>
-        <w:spacing w:line="240" w:lineRule="auto"/>
-        <w:ind w:firstLine="0"/>
-      </w:pPr>
-      <w:r>
-        <w:rPr>
-          <w:b/>
-          <w:i/>
+      <w:r>
+        <w:rPr>
           <w:noProof/>
           <w:lang w:eastAsia="es-ES"/>
         </w:rPr>
         <w:drawing>
-          <wp:anchor distT="0" distB="0" distL="114300" distR="114300" simplePos="0" relativeHeight="251663360" behindDoc="0" locked="0" layoutInCell="1" allowOverlap="1">
+          <wp:anchor distT="0" distB="0" distL="114300" distR="114300" simplePos="0" relativeHeight="251659264" behindDoc="0" locked="0" layoutInCell="1" allowOverlap="1">
             <wp:simplePos x="0" y="0"/>
             <wp:positionH relativeFrom="margin">
-              <wp:posOffset>-670560</wp:posOffset>
+              <wp:posOffset>-597389</wp:posOffset>
             </wp:positionH>
             <wp:positionV relativeFrom="paragraph">
-              <wp:posOffset>270510</wp:posOffset>
+              <wp:posOffset>285115</wp:posOffset>
             </wp:positionV>
-            <wp:extent cx="6696075" cy="3574522"/>
-            <wp:effectExtent l="0" t="0" r="0" b="6985"/>
+            <wp:extent cx="6593694" cy="3514725"/>
+            <wp:effectExtent l="0" t="0" r="0" b="0"/>
             <wp:wrapNone/>
-            <wp:docPr id="10" name="Imagen 10" descr="C:\Users\_Usuario_\Desktop\Universidad\9no Semestre\Ingeniería del software\Tarea\2do Bimestre\imagenes explicacion del programa\Ejecucion1.png"/>
+            <wp:docPr id="3" name="Imagen 3" descr="C:\Users\_Usuario_\Desktop\Universidad\9no Semestre\Ingeniería del software\Tarea\2do Bimestre\imagenes explicacion del programa\Ejecucion2.1.png"/>
             <wp:cNvGraphicFramePr>
               <a:graphicFrameLocks xmlns:a="http://schemas.openxmlformats.org/drawingml/2006/main" noChangeAspect="1"/>
             </wp:cNvGraphicFramePr>
@@ -437,7 +435,7 @@
               <a:graphicData uri="http://schemas.openxmlformats.org/drawingml/2006/picture">
                 <pic:pic xmlns:pic="http://schemas.openxmlformats.org/drawingml/2006/picture">
                   <pic:nvPicPr>
-                    <pic:cNvPr id="0" name="Picture 10" descr="C:\Users\_Usuario_\Desktop\Universidad\9no Semestre\Ingeniería del software\Tarea\2do Bimestre\imagenes explicacion del programa\Ejecucion1.png"/>
+                    <pic:cNvPr id="0" name="Picture 2" descr="C:\Users\_Usuario_\Desktop\Universidad\9no Semestre\Ingeniería del software\Tarea\2do Bimestre\imagenes explicacion del programa\Ejecucion2.1.png"/>
                     <pic:cNvPicPr>
                       <a:picLocks noChangeAspect="1" noChangeArrowheads="1"/>
                     </pic:cNvPicPr>
@@ -458,7 +456,7 @@
                   <pic:spPr bwMode="auto">
                     <a:xfrm>
                       <a:off x="0" y="0"/>
-                      <a:ext cx="6709627" cy="3581756"/>
+                      <a:ext cx="6600208" cy="3518198"/>
                     </a:xfrm>
                     <a:prstGeom prst="rect">
                       <a:avLst/>
@@ -481,7 +479,10 @@
         </w:drawing>
       </w:r>
       <w:r>
-        <w:t>Se ingresa el año de nacimiento</w:t>
+        <w:t>El programa solicita los nombres</w:t>
+      </w:r>
+      <w:r>
+        <w:t xml:space="preserve"> al usuario</w:t>
       </w:r>
     </w:p>
     <w:p>
@@ -653,18 +654,18 @@
           <w:lang w:eastAsia="es-ES"/>
         </w:rPr>
         <w:drawing>
-          <wp:anchor distT="0" distB="0" distL="114300" distR="114300" simplePos="0" relativeHeight="251664384" behindDoc="0" locked="0" layoutInCell="1" allowOverlap="1">
+          <wp:anchor distT="0" distB="0" distL="114300" distR="114300" simplePos="0" relativeHeight="251660288" behindDoc="0" locked="0" layoutInCell="1" allowOverlap="1">
             <wp:simplePos x="0" y="0"/>
             <wp:positionH relativeFrom="margin">
-              <wp:posOffset>-346710</wp:posOffset>
+              <wp:posOffset>-680085</wp:posOffset>
             </wp:positionH>
             <wp:positionV relativeFrom="paragraph">
-              <wp:posOffset>258445</wp:posOffset>
+              <wp:posOffset>274955</wp:posOffset>
             </wp:positionV>
-            <wp:extent cx="6410325" cy="3426696"/>
-            <wp:effectExtent l="0" t="0" r="0" b="2540"/>
+            <wp:extent cx="6667500" cy="3569074"/>
+            <wp:effectExtent l="0" t="0" r="0" b="0"/>
             <wp:wrapNone/>
-            <wp:docPr id="11" name="Imagen 11" descr="C:\Users\_Usuario_\Desktop\Universidad\9no Semestre\Ingeniería del software\Tarea\2do Bimestre\imagenes explicacion del programa\Ejecucion2.png"/>
+            <wp:docPr id="4" name="Imagen 4" descr="C:\Users\_Usuario_\Desktop\Universidad\9no Semestre\Ingeniería del software\Tarea\2do Bimestre\imagenes explicacion del programa\Ejecucion2.2.png"/>
             <wp:cNvGraphicFramePr>
               <a:graphicFrameLocks xmlns:a="http://schemas.openxmlformats.org/drawingml/2006/main" noChangeAspect="1"/>
             </wp:cNvGraphicFramePr>
@@ -672,7 +673,7 @@
               <a:graphicData uri="http://schemas.openxmlformats.org/drawingml/2006/picture">
                 <pic:pic xmlns:pic="http://schemas.openxmlformats.org/drawingml/2006/picture">
                   <pic:nvPicPr>
-                    <pic:cNvPr id="0" name="Picture 11" descr="C:\Users\_Usuario_\Desktop\Universidad\9no Semestre\Ingeniería del software\Tarea\2do Bimestre\imagenes explicacion del programa\Ejecucion2.png"/>
+                    <pic:cNvPr id="0" name="Picture 3" descr="C:\Users\_Usuario_\Desktop\Universidad\9no Semestre\Ingeniería del software\Tarea\2do Bimestre\imagenes explicacion del programa\Ejecucion2.2.png"/>
                     <pic:cNvPicPr>
                       <a:picLocks noChangeAspect="1" noChangeArrowheads="1"/>
                     </pic:cNvPicPr>
@@ -693,7 +694,7 @@
                   <pic:spPr bwMode="auto">
                     <a:xfrm>
                       <a:off x="0" y="0"/>
-                      <a:ext cx="6410325" cy="3426696"/>
+                      <a:ext cx="6678602" cy="3575017"/>
                     </a:xfrm>
                     <a:prstGeom prst="rect">
                       <a:avLst/>
@@ -716,8 +717,14 @@
         </w:drawing>
       </w:r>
       <w:r>
-        <w:t>Se ingresa el año actual</w:t>
-      </w:r>
+        <w:t>Seguidamente solicita los apellidos</w:t>
+      </w:r>
+    </w:p>
+    <w:p>
+      <w:pPr>
+        <w:spacing w:line="240" w:lineRule="auto"/>
+        <w:ind w:firstLine="0"/>
+      </w:pPr>
     </w:p>
     <w:p>
       <w:pPr>
@@ -803,18 +810,18 @@
         </w:rPr>
         <w:lastRenderedPageBreak/>
         <w:drawing>
-          <wp:anchor distT="0" distB="0" distL="114300" distR="114300" simplePos="0" relativeHeight="251665408" behindDoc="0" locked="0" layoutInCell="1" allowOverlap="1">
+          <wp:anchor distT="0" distB="0" distL="114300" distR="114300" simplePos="0" relativeHeight="251661312" behindDoc="0" locked="0" layoutInCell="1" allowOverlap="1">
             <wp:simplePos x="0" y="0"/>
-            <wp:positionH relativeFrom="column">
-              <wp:posOffset>-784860</wp:posOffset>
+            <wp:positionH relativeFrom="margin">
+              <wp:posOffset>-566580</wp:posOffset>
             </wp:positionH>
             <wp:positionV relativeFrom="paragraph">
-              <wp:posOffset>271779</wp:posOffset>
+              <wp:posOffset>290829</wp:posOffset>
             </wp:positionV>
-            <wp:extent cx="6896100" cy="3676231"/>
-            <wp:effectExtent l="0" t="0" r="0" b="635"/>
+            <wp:extent cx="6468091" cy="3457575"/>
+            <wp:effectExtent l="0" t="0" r="9525" b="0"/>
             <wp:wrapNone/>
-            <wp:docPr id="12" name="Imagen 12" descr="C:\Users\_Usuario_\Desktop\Universidad\9no Semestre\Ingeniería del software\Tarea\2do Bimestre\imagenes explicacion del programa\Resultado de ejecucion.png"/>
+            <wp:docPr id="5" name="Imagen 5" descr="C:\Users\_Usuario_\Desktop\Universidad\9no Semestre\Ingeniería del software\Tarea\2do Bimestre\imagenes explicacion del programa\Ejecucion2.3.png"/>
             <wp:cNvGraphicFramePr>
               <a:graphicFrameLocks xmlns:a="http://schemas.openxmlformats.org/drawingml/2006/main" noChangeAspect="1"/>
             </wp:cNvGraphicFramePr>
@@ -822,7 +829,7 @@
               <a:graphicData uri="http://schemas.openxmlformats.org/drawingml/2006/picture">
                 <pic:pic xmlns:pic="http://schemas.openxmlformats.org/drawingml/2006/picture">
                   <pic:nvPicPr>
-                    <pic:cNvPr id="0" name="Picture 12" descr="C:\Users\_Usuario_\Desktop\Universidad\9no Semestre\Ingeniería del software\Tarea\2do Bimestre\imagenes explicacion del programa\Resultado de ejecucion.png"/>
+                    <pic:cNvPr id="0" name="Picture 4" descr="C:\Users\_Usuario_\Desktop\Universidad\9no Semestre\Ingeniería del software\Tarea\2do Bimestre\imagenes explicacion del programa\Ejecucion2.3.png"/>
                     <pic:cNvPicPr>
                       <a:picLocks noChangeAspect="1" noChangeArrowheads="1"/>
                     </pic:cNvPicPr>
@@ -843,7 +850,7 @@
                   <pic:spPr bwMode="auto">
                     <a:xfrm>
                       <a:off x="0" y="0"/>
-                      <a:ext cx="6920060" cy="3689004"/>
+                      <a:ext cx="6477360" cy="3462530"/>
                     </a:xfrm>
                     <a:prstGeom prst="rect">
                       <a:avLst/>
@@ -866,116 +873,119 @@
         </w:drawing>
       </w:r>
       <w:r>
-        <w:t>Resultado de la ejecución</w:t>
-      </w:r>
-    </w:p>
-    <w:p>
-      <w:pPr>
-        <w:spacing w:line="240" w:lineRule="auto"/>
-        <w:ind w:firstLine="0"/>
-      </w:pPr>
-    </w:p>
-    <w:p>
-      <w:pPr>
-        <w:spacing w:line="240" w:lineRule="auto"/>
-        <w:ind w:firstLine="0"/>
-      </w:pPr>
-    </w:p>
-    <w:p>
-      <w:pPr>
-        <w:spacing w:line="240" w:lineRule="auto"/>
-        <w:ind w:firstLine="0"/>
-      </w:pPr>
-    </w:p>
-    <w:p>
-      <w:pPr>
-        <w:spacing w:line="240" w:lineRule="auto"/>
-        <w:ind w:firstLine="0"/>
-      </w:pPr>
-    </w:p>
-    <w:p>
-      <w:pPr>
-        <w:spacing w:line="240" w:lineRule="auto"/>
-        <w:ind w:firstLine="0"/>
-      </w:pPr>
-    </w:p>
-    <w:p>
-      <w:pPr>
-        <w:spacing w:line="240" w:lineRule="auto"/>
-        <w:ind w:firstLine="0"/>
-      </w:pPr>
-    </w:p>
-    <w:p>
-      <w:pPr>
-        <w:spacing w:line="240" w:lineRule="auto"/>
-        <w:ind w:firstLine="0"/>
-      </w:pPr>
-    </w:p>
-    <w:p>
-      <w:pPr>
-        <w:spacing w:line="240" w:lineRule="auto"/>
-        <w:ind w:firstLine="0"/>
-      </w:pPr>
-    </w:p>
-    <w:p>
-      <w:pPr>
-        <w:spacing w:line="240" w:lineRule="auto"/>
-        <w:ind w:firstLine="0"/>
-      </w:pPr>
-    </w:p>
-    <w:p>
-      <w:pPr>
-        <w:spacing w:line="240" w:lineRule="auto"/>
-        <w:ind w:firstLine="0"/>
-      </w:pPr>
-    </w:p>
-    <w:p>
-      <w:pPr>
-        <w:spacing w:line="240" w:lineRule="auto"/>
-        <w:ind w:firstLine="0"/>
-      </w:pPr>
-    </w:p>
-    <w:p>
-      <w:pPr>
-        <w:spacing w:line="240" w:lineRule="auto"/>
-        <w:ind w:firstLine="0"/>
-      </w:pPr>
-    </w:p>
-    <w:p>
-      <w:pPr>
-        <w:spacing w:line="240" w:lineRule="auto"/>
-        <w:ind w:firstLine="0"/>
-      </w:pPr>
-    </w:p>
-    <w:p>
-      <w:pPr>
-        <w:spacing w:line="240" w:lineRule="auto"/>
-        <w:ind w:firstLine="0"/>
-      </w:pPr>
-    </w:p>
-    <w:p>
-      <w:pPr>
-        <w:spacing w:line="240" w:lineRule="auto"/>
-        <w:ind w:firstLine="0"/>
-      </w:pPr>
-    </w:p>
-    <w:p>
-      <w:pPr>
-        <w:spacing w:line="240" w:lineRule="auto"/>
-        <w:ind w:firstLine="0"/>
-      </w:pPr>
-    </w:p>
-    <w:p>
-      <w:pPr>
-        <w:spacing w:line="240" w:lineRule="auto"/>
-        <w:ind w:firstLine="0"/>
-      </w:pPr>
-    </w:p>
-    <w:p>
-      <w:pPr>
-        <w:spacing w:line="240" w:lineRule="auto"/>
-        <w:ind w:firstLine="0"/>
-      </w:pPr>
+        <w:t>Solicita la dirección</w:t>
+      </w:r>
+    </w:p>
+    <w:p>
+      <w:pPr>
+        <w:spacing w:line="240" w:lineRule="auto"/>
+        <w:ind w:firstLine="0"/>
+      </w:pPr>
+    </w:p>
+    <w:p>
+      <w:pPr>
+        <w:spacing w:line="240" w:lineRule="auto"/>
+        <w:ind w:firstLine="0"/>
+      </w:pPr>
+    </w:p>
+    <w:p>
+      <w:pPr>
+        <w:spacing w:line="240" w:lineRule="auto"/>
+        <w:ind w:firstLine="0"/>
+      </w:pPr>
+    </w:p>
+    <w:p>
+      <w:pPr>
+        <w:spacing w:line="240" w:lineRule="auto"/>
+        <w:ind w:firstLine="0"/>
+      </w:pPr>
+    </w:p>
+    <w:p>
+      <w:pPr>
+        <w:spacing w:line="240" w:lineRule="auto"/>
+        <w:ind w:firstLine="0"/>
+      </w:pPr>
+    </w:p>
+    <w:p>
+      <w:pPr>
+        <w:spacing w:line="240" w:lineRule="auto"/>
+        <w:ind w:firstLine="0"/>
+      </w:pPr>
+    </w:p>
+    <w:p>
+      <w:pPr>
+        <w:spacing w:line="240" w:lineRule="auto"/>
+        <w:ind w:firstLine="0"/>
+      </w:pPr>
+    </w:p>
+    <w:p>
+      <w:pPr>
+        <w:spacing w:line="240" w:lineRule="auto"/>
+        <w:ind w:firstLine="0"/>
+      </w:pPr>
+    </w:p>
+    <w:p>
+      <w:pPr>
+        <w:spacing w:line="240" w:lineRule="auto"/>
+        <w:ind w:firstLine="0"/>
+      </w:pPr>
+    </w:p>
+    <w:p>
+      <w:pPr>
+        <w:spacing w:line="240" w:lineRule="auto"/>
+        <w:ind w:firstLine="0"/>
+      </w:pPr>
+    </w:p>
+    <w:p>
+      <w:pPr>
+        <w:spacing w:line="240" w:lineRule="auto"/>
+        <w:ind w:firstLine="0"/>
+      </w:pPr>
+    </w:p>
+    <w:p>
+      <w:pPr>
+        <w:spacing w:line="240" w:lineRule="auto"/>
+        <w:ind w:firstLine="0"/>
+      </w:pPr>
+    </w:p>
+    <w:p>
+      <w:pPr>
+        <w:spacing w:line="240" w:lineRule="auto"/>
+        <w:ind w:firstLine="0"/>
+      </w:pPr>
+    </w:p>
+    <w:p>
+      <w:pPr>
+        <w:spacing w:line="240" w:lineRule="auto"/>
+        <w:ind w:firstLine="0"/>
+      </w:pPr>
+    </w:p>
+    <w:p>
+      <w:pPr>
+        <w:spacing w:line="240" w:lineRule="auto"/>
+        <w:ind w:firstLine="0"/>
+      </w:pPr>
+    </w:p>
+    <w:p>
+      <w:pPr>
+        <w:spacing w:line="240" w:lineRule="auto"/>
+        <w:ind w:firstLine="0"/>
+      </w:pPr>
+    </w:p>
+    <w:p>
+      <w:pPr>
+        <w:spacing w:line="240" w:lineRule="auto"/>
+        <w:ind w:firstLine="0"/>
+      </w:pPr>
+    </w:p>
+    <w:p>
+      <w:pPr>
+        <w:spacing w:line="240" w:lineRule="auto"/>
+        <w:ind w:firstLine="0"/>
+      </w:pPr>
+      <w:r>
+        <w:t>Se solicita el correo electr</w:t>
+      </w:r>
       <w:r>
         <w:rPr>
           <w:noProof/>
@@ -984,16 +994,16 @@
         <w:drawing>
           <wp:anchor distT="0" distB="0" distL="114300" distR="114300" simplePos="0" relativeHeight="251662336" behindDoc="0" locked="0" layoutInCell="1" allowOverlap="1">
             <wp:simplePos x="0" y="0"/>
-            <wp:positionH relativeFrom="margin">
-              <wp:align>right</wp:align>
+            <wp:positionH relativeFrom="column">
+              <wp:posOffset>-632460</wp:posOffset>
             </wp:positionH>
             <wp:positionV relativeFrom="paragraph">
-              <wp:posOffset>259080</wp:posOffset>
+              <wp:posOffset>276225</wp:posOffset>
             </wp:positionV>
-            <wp:extent cx="5400040" cy="3949700"/>
-            <wp:effectExtent l="0" t="0" r="0" b="0"/>
+            <wp:extent cx="6581775" cy="3523186"/>
+            <wp:effectExtent l="0" t="0" r="0" b="1270"/>
             <wp:wrapNone/>
-            <wp:docPr id="9" name="Imagen 9" descr="C:\Users\_Usuario_\Desktop\Universidad\9no Semestre\Ingeniería del software\Tarea\2do Bimestre\imagenes explicacion del programa\Archivo resultante1.png"/>
+            <wp:docPr id="6" name="Imagen 6" descr="C:\Users\_Usuario_\Desktop\Universidad\9no Semestre\Ingeniería del software\Tarea\2do Bimestre\imagenes explicacion del programa\Ejecucion2.4.png"/>
             <wp:cNvGraphicFramePr>
               <a:graphicFrameLocks xmlns:a="http://schemas.openxmlformats.org/drawingml/2006/main" noChangeAspect="1"/>
             </wp:cNvGraphicFramePr>
@@ -1001,13 +1011,13 @@
               <a:graphicData uri="http://schemas.openxmlformats.org/drawingml/2006/picture">
                 <pic:pic xmlns:pic="http://schemas.openxmlformats.org/drawingml/2006/picture">
                   <pic:nvPicPr>
-                    <pic:cNvPr id="0" name="Picture 9" descr="C:\Users\_Usuario_\Desktop\Universidad\9no Semestre\Ingeniería del software\Tarea\2do Bimestre\imagenes explicacion del programa\Archivo resultante1.png"/>
+                    <pic:cNvPr id="0" name="Picture 5" descr="C:\Users\_Usuario_\Desktop\Universidad\9no Semestre\Ingeniería del software\Tarea\2do Bimestre\imagenes explicacion del programa\Ejecucion2.4.png"/>
                     <pic:cNvPicPr>
                       <a:picLocks noChangeAspect="1" noChangeArrowheads="1"/>
                     </pic:cNvPicPr>
                   </pic:nvPicPr>
                   <pic:blipFill>
-                    <a:blip r:embed="rId8">
+                    <a:blip r:embed="rId8" cstate="print">
                       <a:extLst>
                         <a:ext uri="{28A0092B-C50C-407E-A947-70E740481C1C}">
                           <a14:useLocalDpi xmlns:a14="http://schemas.microsoft.com/office/drawing/2010/main" val="0"/>
@@ -1022,7 +1032,7 @@
                   <pic:spPr bwMode="auto">
                     <a:xfrm>
                       <a:off x="0" y="0"/>
-                      <a:ext cx="5400040" cy="3949700"/>
+                      <a:ext cx="6588368" cy="3526715"/>
                     </a:xfrm>
                     <a:prstGeom prst="rect">
                       <a:avLst/>
@@ -1045,7 +1055,689 @@
         </w:drawing>
       </w:r>
       <w:r>
-        <w:t>Archivo de texto resultante</w:t>
+        <w:t>ónico</w:t>
+      </w:r>
+    </w:p>
+    <w:p>
+      <w:pPr>
+        <w:spacing w:line="240" w:lineRule="auto"/>
+        <w:ind w:firstLine="0"/>
+      </w:pPr>
+    </w:p>
+    <w:p>
+      <w:pPr>
+        <w:spacing w:line="240" w:lineRule="auto"/>
+        <w:ind w:firstLine="0"/>
+      </w:pPr>
+    </w:p>
+    <w:p>
+      <w:pPr>
+        <w:spacing w:line="240" w:lineRule="auto"/>
+        <w:ind w:firstLine="0"/>
+      </w:pPr>
+    </w:p>
+    <w:p>
+      <w:pPr>
+        <w:spacing w:line="240" w:lineRule="auto"/>
+        <w:ind w:firstLine="0"/>
+      </w:pPr>
+    </w:p>
+    <w:p>
+      <w:pPr>
+        <w:spacing w:line="240" w:lineRule="auto"/>
+        <w:ind w:firstLine="0"/>
+      </w:pPr>
+    </w:p>
+    <w:p>
+      <w:pPr>
+        <w:spacing w:line="240" w:lineRule="auto"/>
+        <w:ind w:firstLine="0"/>
+      </w:pPr>
+    </w:p>
+    <w:p>
+      <w:pPr>
+        <w:spacing w:line="240" w:lineRule="auto"/>
+        <w:ind w:firstLine="0"/>
+      </w:pPr>
+    </w:p>
+    <w:p>
+      <w:pPr>
+        <w:spacing w:line="240" w:lineRule="auto"/>
+        <w:ind w:firstLine="0"/>
+      </w:pPr>
+    </w:p>
+    <w:p>
+      <w:pPr>
+        <w:spacing w:line="240" w:lineRule="auto"/>
+        <w:ind w:firstLine="0"/>
+      </w:pPr>
+    </w:p>
+    <w:p>
+      <w:pPr>
+        <w:spacing w:line="240" w:lineRule="auto"/>
+        <w:ind w:firstLine="0"/>
+      </w:pPr>
+    </w:p>
+    <w:p>
+      <w:pPr>
+        <w:spacing w:line="240" w:lineRule="auto"/>
+        <w:ind w:firstLine="0"/>
+      </w:pPr>
+    </w:p>
+    <w:p>
+      <w:pPr>
+        <w:spacing w:line="240" w:lineRule="auto"/>
+        <w:ind w:firstLine="0"/>
+      </w:pPr>
+    </w:p>
+    <w:p>
+      <w:pPr>
+        <w:spacing w:line="240" w:lineRule="auto"/>
+        <w:ind w:firstLine="0"/>
+      </w:pPr>
+    </w:p>
+    <w:p>
+      <w:pPr>
+        <w:spacing w:line="240" w:lineRule="auto"/>
+        <w:ind w:firstLine="0"/>
+      </w:pPr>
+    </w:p>
+    <w:p>
+      <w:pPr>
+        <w:spacing w:line="240" w:lineRule="auto"/>
+        <w:ind w:firstLine="0"/>
+      </w:pPr>
+      <w:r>
+        <w:rPr>
+          <w:noProof/>
+          <w:lang w:eastAsia="es-ES"/>
+        </w:rPr>
+        <w:lastRenderedPageBreak/>
+        <w:drawing>
+          <wp:anchor distT="0" distB="0" distL="114300" distR="114300" simplePos="0" relativeHeight="251663360" behindDoc="0" locked="0" layoutInCell="1" allowOverlap="1">
+            <wp:simplePos x="0" y="0"/>
+            <wp:positionH relativeFrom="margin">
+              <wp:posOffset>-756285</wp:posOffset>
+            </wp:positionH>
+            <wp:positionV relativeFrom="paragraph">
+              <wp:posOffset>271780</wp:posOffset>
+            </wp:positionV>
+            <wp:extent cx="6779496" cy="3629025"/>
+            <wp:effectExtent l="0" t="0" r="2540" b="0"/>
+            <wp:wrapNone/>
+            <wp:docPr id="7" name="Imagen 7" descr="C:\Users\_Usuario_\Desktop\Universidad\9no Semestre\Ingeniería del software\Tarea\2do Bimestre\imagenes explicacion del programa\Ejecucion2.5.png"/>
+            <wp:cNvGraphicFramePr>
+              <a:graphicFrameLocks xmlns:a="http://schemas.openxmlformats.org/drawingml/2006/main" noChangeAspect="1"/>
+            </wp:cNvGraphicFramePr>
+            <a:graphic xmlns:a="http://schemas.openxmlformats.org/drawingml/2006/main">
+              <a:graphicData uri="http://schemas.openxmlformats.org/drawingml/2006/picture">
+                <pic:pic xmlns:pic="http://schemas.openxmlformats.org/drawingml/2006/picture">
+                  <pic:nvPicPr>
+                    <pic:cNvPr id="0" name="Picture 6" descr="C:\Users\_Usuario_\Desktop\Universidad\9no Semestre\Ingeniería del software\Tarea\2do Bimestre\imagenes explicacion del programa\Ejecucion2.5.png"/>
+                    <pic:cNvPicPr>
+                      <a:picLocks noChangeAspect="1" noChangeArrowheads="1"/>
+                    </pic:cNvPicPr>
+                  </pic:nvPicPr>
+                  <pic:blipFill>
+                    <a:blip r:embed="rId9" cstate="print">
+                      <a:extLst>
+                        <a:ext uri="{28A0092B-C50C-407E-A947-70E740481C1C}">
+                          <a14:useLocalDpi xmlns:a14="http://schemas.microsoft.com/office/drawing/2010/main" val="0"/>
+                        </a:ext>
+                      </a:extLst>
+                    </a:blip>
+                    <a:srcRect/>
+                    <a:stretch>
+                      <a:fillRect/>
+                    </a:stretch>
+                  </pic:blipFill>
+                  <pic:spPr bwMode="auto">
+                    <a:xfrm>
+                      <a:off x="0" y="0"/>
+                      <a:ext cx="6781418" cy="3630054"/>
+                    </a:xfrm>
+                    <a:prstGeom prst="rect">
+                      <a:avLst/>
+                    </a:prstGeom>
+                    <a:noFill/>
+                    <a:ln>
+                      <a:noFill/>
+                    </a:ln>
+                  </pic:spPr>
+                </pic:pic>
+              </a:graphicData>
+            </a:graphic>
+            <wp14:sizeRelH relativeFrom="page">
+              <wp14:pctWidth>0</wp14:pctWidth>
+            </wp14:sizeRelH>
+            <wp14:sizeRelV relativeFrom="page">
+              <wp14:pctHeight>0</wp14:pctHeight>
+            </wp14:sizeRelV>
+          </wp:anchor>
+        </w:drawing>
+      </w:r>
+      <w:r>
+        <w:t>El programa solicita ingresar el año de nacimiento</w:t>
+      </w:r>
+    </w:p>
+    <w:p>
+      <w:pPr>
+        <w:spacing w:line="240" w:lineRule="auto"/>
+        <w:ind w:firstLine="0"/>
+      </w:pPr>
+    </w:p>
+    <w:p>
+      <w:pPr>
+        <w:spacing w:line="240" w:lineRule="auto"/>
+        <w:ind w:firstLine="0"/>
+      </w:pPr>
+    </w:p>
+    <w:p>
+      <w:pPr>
+        <w:spacing w:line="240" w:lineRule="auto"/>
+        <w:ind w:firstLine="0"/>
+      </w:pPr>
+    </w:p>
+    <w:p>
+      <w:pPr>
+        <w:spacing w:line="240" w:lineRule="auto"/>
+        <w:ind w:firstLine="0"/>
+      </w:pPr>
+    </w:p>
+    <w:p>
+      <w:pPr>
+        <w:spacing w:line="240" w:lineRule="auto"/>
+        <w:ind w:firstLine="0"/>
+      </w:pPr>
+    </w:p>
+    <w:p>
+      <w:pPr>
+        <w:spacing w:line="240" w:lineRule="auto"/>
+        <w:ind w:firstLine="0"/>
+      </w:pPr>
+    </w:p>
+    <w:p>
+      <w:pPr>
+        <w:spacing w:line="240" w:lineRule="auto"/>
+        <w:ind w:firstLine="0"/>
+      </w:pPr>
+    </w:p>
+    <w:p>
+      <w:pPr>
+        <w:spacing w:line="240" w:lineRule="auto"/>
+        <w:ind w:firstLine="0"/>
+      </w:pPr>
+    </w:p>
+    <w:p>
+      <w:pPr>
+        <w:spacing w:line="240" w:lineRule="auto"/>
+        <w:ind w:firstLine="0"/>
+      </w:pPr>
+    </w:p>
+    <w:p>
+      <w:pPr>
+        <w:spacing w:line="240" w:lineRule="auto"/>
+        <w:ind w:firstLine="0"/>
+      </w:pPr>
+    </w:p>
+    <w:p>
+      <w:pPr>
+        <w:spacing w:line="240" w:lineRule="auto"/>
+        <w:ind w:firstLine="0"/>
+      </w:pPr>
+    </w:p>
+    <w:p>
+      <w:pPr>
+        <w:spacing w:line="240" w:lineRule="auto"/>
+        <w:ind w:firstLine="0"/>
+      </w:pPr>
+    </w:p>
+    <w:p>
+      <w:pPr>
+        <w:spacing w:line="240" w:lineRule="auto"/>
+        <w:ind w:firstLine="0"/>
+      </w:pPr>
+    </w:p>
+    <w:p>
+      <w:pPr>
+        <w:spacing w:line="240" w:lineRule="auto"/>
+        <w:ind w:firstLine="0"/>
+      </w:pPr>
+    </w:p>
+    <w:p>
+      <w:pPr>
+        <w:spacing w:line="240" w:lineRule="auto"/>
+        <w:ind w:firstLine="0"/>
+      </w:pPr>
+    </w:p>
+    <w:p>
+      <w:pPr>
+        <w:spacing w:line="240" w:lineRule="auto"/>
+        <w:ind w:firstLine="0"/>
+      </w:pPr>
+    </w:p>
+    <w:p>
+      <w:pPr>
+        <w:spacing w:line="240" w:lineRule="auto"/>
+        <w:ind w:firstLine="0"/>
+      </w:pPr>
+    </w:p>
+    <w:p>
+      <w:pPr>
+        <w:spacing w:line="240" w:lineRule="auto"/>
+        <w:ind w:firstLine="0"/>
+      </w:pPr>
+    </w:p>
+    <w:p>
+      <w:pPr>
+        <w:spacing w:line="240" w:lineRule="auto"/>
+        <w:ind w:firstLine="0"/>
+      </w:pPr>
+      <w:r>
+        <w:rPr>
+          <w:noProof/>
+          <w:lang w:eastAsia="es-ES"/>
+        </w:rPr>
+        <w:drawing>
+          <wp:anchor distT="0" distB="0" distL="114300" distR="114300" simplePos="0" relativeHeight="251664384" behindDoc="0" locked="0" layoutInCell="1" allowOverlap="1">
+            <wp:simplePos x="0" y="0"/>
+            <wp:positionH relativeFrom="margin">
+              <wp:align>center</wp:align>
+            </wp:positionH>
+            <wp:positionV relativeFrom="paragraph">
+              <wp:posOffset>194310</wp:posOffset>
+            </wp:positionV>
+            <wp:extent cx="6600825" cy="3523675"/>
+            <wp:effectExtent l="0" t="0" r="0" b="635"/>
+            <wp:wrapNone/>
+            <wp:docPr id="8" name="Imagen 8" descr="C:\Users\_Usuario_\Desktop\Universidad\9no Semestre\Ingeniería del software\Tarea\2do Bimestre\imagenes explicacion del programa\Ejecucion2.6.png"/>
+            <wp:cNvGraphicFramePr>
+              <a:graphicFrameLocks xmlns:a="http://schemas.openxmlformats.org/drawingml/2006/main" noChangeAspect="1"/>
+            </wp:cNvGraphicFramePr>
+            <a:graphic xmlns:a="http://schemas.openxmlformats.org/drawingml/2006/main">
+              <a:graphicData uri="http://schemas.openxmlformats.org/drawingml/2006/picture">
+                <pic:pic xmlns:pic="http://schemas.openxmlformats.org/drawingml/2006/picture">
+                  <pic:nvPicPr>
+                    <pic:cNvPr id="0" name="Picture 7" descr="C:\Users\_Usuario_\Desktop\Universidad\9no Semestre\Ingeniería del software\Tarea\2do Bimestre\imagenes explicacion del programa\Ejecucion2.6.png"/>
+                    <pic:cNvPicPr>
+                      <a:picLocks noChangeAspect="1" noChangeArrowheads="1"/>
+                    </pic:cNvPicPr>
+                  </pic:nvPicPr>
+                  <pic:blipFill>
+                    <a:blip r:embed="rId10" cstate="print">
+                      <a:extLst>
+                        <a:ext uri="{28A0092B-C50C-407E-A947-70E740481C1C}">
+                          <a14:useLocalDpi xmlns:a14="http://schemas.microsoft.com/office/drawing/2010/main" val="0"/>
+                        </a:ext>
+                      </a:extLst>
+                    </a:blip>
+                    <a:srcRect/>
+                    <a:stretch>
+                      <a:fillRect/>
+                    </a:stretch>
+                  </pic:blipFill>
+                  <pic:spPr bwMode="auto">
+                    <a:xfrm>
+                      <a:off x="0" y="0"/>
+                      <a:ext cx="6600825" cy="3523675"/>
+                    </a:xfrm>
+                    <a:prstGeom prst="rect">
+                      <a:avLst/>
+                    </a:prstGeom>
+                    <a:noFill/>
+                    <a:ln>
+                      <a:noFill/>
+                    </a:ln>
+                  </pic:spPr>
+                </pic:pic>
+              </a:graphicData>
+            </a:graphic>
+            <wp14:sizeRelH relativeFrom="page">
+              <wp14:pctWidth>0</wp14:pctWidth>
+            </wp14:sizeRelH>
+            <wp14:sizeRelV relativeFrom="page">
+              <wp14:pctHeight>0</wp14:pctHeight>
+            </wp14:sizeRelV>
+          </wp:anchor>
+        </w:drawing>
+      </w:r>
+      <w:r>
+        <w:t>El programa solicita ingresar el año actual</w:t>
+      </w:r>
+    </w:p>
+    <w:p>
+      <w:pPr>
+        <w:spacing w:line="240" w:lineRule="auto"/>
+        <w:ind w:firstLine="0"/>
+      </w:pPr>
+    </w:p>
+    <w:p>
+      <w:pPr>
+        <w:spacing w:line="240" w:lineRule="auto"/>
+        <w:ind w:firstLine="0"/>
+      </w:pPr>
+    </w:p>
+    <w:p>
+      <w:pPr>
+        <w:spacing w:line="240" w:lineRule="auto"/>
+        <w:ind w:firstLine="0"/>
+      </w:pPr>
+    </w:p>
+    <w:p>
+      <w:pPr>
+        <w:spacing w:line="240" w:lineRule="auto"/>
+        <w:ind w:firstLine="0"/>
+      </w:pPr>
+    </w:p>
+    <w:p>
+      <w:pPr>
+        <w:spacing w:line="240" w:lineRule="auto"/>
+        <w:ind w:firstLine="0"/>
+      </w:pPr>
+    </w:p>
+    <w:p>
+      <w:pPr>
+        <w:spacing w:line="240" w:lineRule="auto"/>
+        <w:ind w:firstLine="0"/>
+      </w:pPr>
+    </w:p>
+    <w:p>
+      <w:pPr>
+        <w:spacing w:line="240" w:lineRule="auto"/>
+        <w:ind w:firstLine="0"/>
+      </w:pPr>
+    </w:p>
+    <w:p>
+      <w:pPr>
+        <w:spacing w:line="240" w:lineRule="auto"/>
+        <w:ind w:firstLine="0"/>
+      </w:pPr>
+    </w:p>
+    <w:p>
+      <w:pPr>
+        <w:spacing w:line="240" w:lineRule="auto"/>
+        <w:ind w:firstLine="0"/>
+      </w:pPr>
+    </w:p>
+    <w:p>
+      <w:pPr>
+        <w:spacing w:line="240" w:lineRule="auto"/>
+        <w:ind w:firstLine="0"/>
+      </w:pPr>
+    </w:p>
+    <w:p>
+      <w:pPr>
+        <w:spacing w:line="240" w:lineRule="auto"/>
+        <w:ind w:firstLine="0"/>
+      </w:pPr>
+    </w:p>
+    <w:p>
+      <w:pPr>
+        <w:spacing w:line="240" w:lineRule="auto"/>
+        <w:ind w:firstLine="0"/>
+      </w:pPr>
+    </w:p>
+    <w:p>
+      <w:pPr>
+        <w:spacing w:line="240" w:lineRule="auto"/>
+        <w:ind w:firstLine="0"/>
+      </w:pPr>
+    </w:p>
+    <w:p>
+      <w:pPr>
+        <w:spacing w:line="240" w:lineRule="auto"/>
+        <w:ind w:firstLine="0"/>
+      </w:pPr>
+      <w:r>
+        <w:rPr>
+          <w:noProof/>
+          <w:lang w:eastAsia="es-ES"/>
+        </w:rPr>
+        <w:lastRenderedPageBreak/>
+        <w:drawing>
+          <wp:anchor distT="0" distB="0" distL="114300" distR="114300" simplePos="0" relativeHeight="251665408" behindDoc="0" locked="0" layoutInCell="1" allowOverlap="1">
+            <wp:simplePos x="0" y="0"/>
+            <wp:positionH relativeFrom="margin">
+              <wp:posOffset>-651510</wp:posOffset>
+            </wp:positionH>
+            <wp:positionV relativeFrom="paragraph">
+              <wp:posOffset>271779</wp:posOffset>
+            </wp:positionV>
+            <wp:extent cx="6581775" cy="3518345"/>
+            <wp:effectExtent l="0" t="0" r="0" b="6350"/>
+            <wp:wrapNone/>
+            <wp:docPr id="13" name="Imagen 13" descr="C:\Users\_Usuario_\Desktop\Universidad\9no Semestre\Ingeniería del software\Tarea\2do Bimestre\imagenes explicacion del programa\Resultado de ejecucion2.png"/>
+            <wp:cNvGraphicFramePr>
+              <a:graphicFrameLocks xmlns:a="http://schemas.openxmlformats.org/drawingml/2006/main" noChangeAspect="1"/>
+            </wp:cNvGraphicFramePr>
+            <a:graphic xmlns:a="http://schemas.openxmlformats.org/drawingml/2006/main">
+              <a:graphicData uri="http://schemas.openxmlformats.org/drawingml/2006/picture">
+                <pic:pic xmlns:pic="http://schemas.openxmlformats.org/drawingml/2006/picture">
+                  <pic:nvPicPr>
+                    <pic:cNvPr id="0" name="Picture 8" descr="C:\Users\_Usuario_\Desktop\Universidad\9no Semestre\Ingeniería del software\Tarea\2do Bimestre\imagenes explicacion del programa\Resultado de ejecucion2.png"/>
+                    <pic:cNvPicPr>
+                      <a:picLocks noChangeAspect="1" noChangeArrowheads="1"/>
+                    </pic:cNvPicPr>
+                  </pic:nvPicPr>
+                  <pic:blipFill>
+                    <a:blip r:embed="rId11" cstate="print">
+                      <a:extLst>
+                        <a:ext uri="{28A0092B-C50C-407E-A947-70E740481C1C}">
+                          <a14:useLocalDpi xmlns:a14="http://schemas.microsoft.com/office/drawing/2010/main" val="0"/>
+                        </a:ext>
+                      </a:extLst>
+                    </a:blip>
+                    <a:srcRect/>
+                    <a:stretch>
+                      <a:fillRect/>
+                    </a:stretch>
+                  </pic:blipFill>
+                  <pic:spPr bwMode="auto">
+                    <a:xfrm>
+                      <a:off x="0" y="0"/>
+                      <a:ext cx="6592402" cy="3524026"/>
+                    </a:xfrm>
+                    <a:prstGeom prst="rect">
+                      <a:avLst/>
+                    </a:prstGeom>
+                    <a:noFill/>
+                    <a:ln>
+                      <a:noFill/>
+                    </a:ln>
+                  </pic:spPr>
+                </pic:pic>
+              </a:graphicData>
+            </a:graphic>
+            <wp14:sizeRelH relativeFrom="page">
+              <wp14:pctWidth>0</wp14:pctWidth>
+            </wp14:sizeRelH>
+            <wp14:sizeRelV relativeFrom="page">
+              <wp14:pctHeight>0</wp14:pctHeight>
+            </wp14:sizeRelV>
+          </wp:anchor>
+        </w:drawing>
+      </w:r>
+      <w:r>
+        <w:t>Resultado de la ejecución</w:t>
+      </w:r>
+    </w:p>
+    <w:p>
+      <w:pPr>
+        <w:spacing w:line="240" w:lineRule="auto"/>
+        <w:ind w:firstLine="0"/>
+      </w:pPr>
+    </w:p>
+    <w:p>
+      <w:pPr>
+        <w:spacing w:line="240" w:lineRule="auto"/>
+        <w:ind w:firstLine="0"/>
+      </w:pPr>
+    </w:p>
+    <w:p>
+      <w:pPr>
+        <w:spacing w:line="240" w:lineRule="auto"/>
+        <w:ind w:firstLine="0"/>
+      </w:pPr>
+    </w:p>
+    <w:p>
+      <w:pPr>
+        <w:spacing w:line="240" w:lineRule="auto"/>
+        <w:ind w:firstLine="0"/>
+      </w:pPr>
+    </w:p>
+    <w:p>
+      <w:pPr>
+        <w:spacing w:line="240" w:lineRule="auto"/>
+        <w:ind w:firstLine="0"/>
+      </w:pPr>
+    </w:p>
+    <w:p>
+      <w:pPr>
+        <w:spacing w:line="240" w:lineRule="auto"/>
+        <w:ind w:firstLine="0"/>
+      </w:pPr>
+    </w:p>
+    <w:p>
+      <w:pPr>
+        <w:spacing w:line="240" w:lineRule="auto"/>
+        <w:ind w:firstLine="0"/>
+      </w:pPr>
+    </w:p>
+    <w:p>
+      <w:pPr>
+        <w:spacing w:line="240" w:lineRule="auto"/>
+        <w:ind w:firstLine="0"/>
+      </w:pPr>
+    </w:p>
+    <w:p>
+      <w:pPr>
+        <w:spacing w:line="240" w:lineRule="auto"/>
+        <w:ind w:firstLine="0"/>
+      </w:pPr>
+    </w:p>
+    <w:p>
+      <w:pPr>
+        <w:spacing w:line="240" w:lineRule="auto"/>
+        <w:ind w:firstLine="0"/>
+      </w:pPr>
+    </w:p>
+    <w:p>
+      <w:pPr>
+        <w:spacing w:line="240" w:lineRule="auto"/>
+        <w:ind w:firstLine="0"/>
+      </w:pPr>
+    </w:p>
+    <w:p>
+      <w:pPr>
+        <w:spacing w:line="240" w:lineRule="auto"/>
+        <w:ind w:firstLine="0"/>
+      </w:pPr>
+    </w:p>
+    <w:p>
+      <w:pPr>
+        <w:spacing w:line="240" w:lineRule="auto"/>
+        <w:ind w:firstLine="0"/>
+      </w:pPr>
+    </w:p>
+    <w:p>
+      <w:pPr>
+        <w:spacing w:line="240" w:lineRule="auto"/>
+        <w:ind w:firstLine="0"/>
+      </w:pPr>
+    </w:p>
+    <w:p>
+      <w:pPr>
+        <w:spacing w:line="240" w:lineRule="auto"/>
+        <w:ind w:firstLine="0"/>
+      </w:pPr>
+    </w:p>
+    <w:p>
+      <w:pPr>
+        <w:spacing w:line="240" w:lineRule="auto"/>
+        <w:ind w:firstLine="0"/>
+      </w:pPr>
+    </w:p>
+    <w:p>
+      <w:pPr>
+        <w:spacing w:line="240" w:lineRule="auto"/>
+        <w:ind w:firstLine="0"/>
+      </w:pPr>
+    </w:p>
+    <w:p>
+      <w:pPr>
+        <w:spacing w:line="240" w:lineRule="auto"/>
+        <w:ind w:firstLine="0"/>
+      </w:pPr>
+      <w:r>
+        <w:rPr>
+          <w:noProof/>
+          <w:lang w:eastAsia="es-ES"/>
+        </w:rPr>
+        <w:drawing>
+          <wp:anchor distT="0" distB="0" distL="114300" distR="114300" simplePos="0" relativeHeight="251666432" behindDoc="0" locked="0" layoutInCell="1" allowOverlap="1">
+            <wp:simplePos x="0" y="0"/>
+            <wp:positionH relativeFrom="margin">
+              <wp:posOffset>-38100</wp:posOffset>
+            </wp:positionH>
+            <wp:positionV relativeFrom="paragraph">
+              <wp:posOffset>202565</wp:posOffset>
+            </wp:positionV>
+            <wp:extent cx="5400040" cy="3955415"/>
+            <wp:effectExtent l="0" t="0" r="0" b="6985"/>
+            <wp:wrapNone/>
+            <wp:docPr id="14" name="Imagen 14" descr="C:\Users\_Usuario_\Desktop\Universidad\9no Semestre\Ingeniería del software\Tarea\2do Bimestre\imagenes explicacion del programa\Archivo resultante2.png"/>
+            <wp:cNvGraphicFramePr>
+              <a:graphicFrameLocks xmlns:a="http://schemas.openxmlformats.org/drawingml/2006/main" noChangeAspect="1"/>
+            </wp:cNvGraphicFramePr>
+            <a:graphic xmlns:a="http://schemas.openxmlformats.org/drawingml/2006/main">
+              <a:graphicData uri="http://schemas.openxmlformats.org/drawingml/2006/picture">
+                <pic:pic xmlns:pic="http://schemas.openxmlformats.org/drawingml/2006/picture">
+                  <pic:nvPicPr>
+                    <pic:cNvPr id="0" name="Picture 9" descr="C:\Users\_Usuario_\Desktop\Universidad\9no Semestre\Ingeniería del software\Tarea\2do Bimestre\imagenes explicacion del programa\Archivo resultante2.png"/>
+                    <pic:cNvPicPr>
+                      <a:picLocks noChangeAspect="1" noChangeArrowheads="1"/>
+                    </pic:cNvPicPr>
+                  </pic:nvPicPr>
+                  <pic:blipFill>
+                    <a:blip r:embed="rId12">
+                      <a:extLst>
+                        <a:ext uri="{28A0092B-C50C-407E-A947-70E740481C1C}">
+                          <a14:useLocalDpi xmlns:a14="http://schemas.microsoft.com/office/drawing/2010/main" val="0"/>
+                        </a:ext>
+                      </a:extLst>
+                    </a:blip>
+                    <a:srcRect/>
+                    <a:stretch>
+                      <a:fillRect/>
+                    </a:stretch>
+                  </pic:blipFill>
+                  <pic:spPr bwMode="auto">
+                    <a:xfrm>
+                      <a:off x="0" y="0"/>
+                      <a:ext cx="5400040" cy="3955415"/>
+                    </a:xfrm>
+                    <a:prstGeom prst="rect">
+                      <a:avLst/>
+                    </a:prstGeom>
+                    <a:noFill/>
+                    <a:ln>
+                      <a:noFill/>
+                    </a:ln>
+                  </pic:spPr>
+                </pic:pic>
+              </a:graphicData>
+            </a:graphic>
+            <wp14:sizeRelH relativeFrom="page">
+              <wp14:pctWidth>0</wp14:pctWidth>
+            </wp14:sizeRelH>
+            <wp14:sizeRelV relativeFrom="page">
+              <wp14:pctHeight>0</wp14:pctHeight>
+            </wp14:sizeRelV>
+          </wp:anchor>
+        </w:drawing>
+      </w:r>
+      <w:r>
+        <w:t>Archivo de texto generado por el programa</w:t>
       </w:r>
     </w:p>
     <w:p>
@@ -1139,12 +1831,14 @@
         <w:rPr>
           <w:b/>
           <w:i/>
+          <w:u w:val="single"/>
         </w:rPr>
       </w:pPr>
       <w:r>
         <w:rPr>
           <w:b/>
           <w:i/>
+          <w:u w:val="single"/>
         </w:rPr>
         <w:lastRenderedPageBreak/>
         <w:t>Datos</w:t>
@@ -1154,16 +1848,28 @@
       <w:pPr>
         <w:spacing w:line="240" w:lineRule="auto"/>
         <w:ind w:firstLine="0"/>
-      </w:pPr>
-      <w:r>
+        <w:rPr>
+          <w:u w:val="single"/>
+        </w:rPr>
+      </w:pPr>
+      <w:r>
+        <w:rPr>
+          <w:u w:val="single"/>
+        </w:rPr>
         <w:t xml:space="preserve">Tipo </w:t>
       </w:r>
       <w:proofErr w:type="spellStart"/>
       <w:r>
+        <w:rPr>
+          <w:u w:val="single"/>
+        </w:rPr>
         <w:t>int</w:t>
       </w:r>
       <w:proofErr w:type="spellEnd"/>
       <w:r>
+        <w:rPr>
+          <w:u w:val="single"/>
+        </w:rPr>
         <w:t>:</w:t>
       </w:r>
     </w:p>
@@ -1189,6 +1895,168 @@
       <w:proofErr w:type="spellEnd"/>
       <w:r>
         <w:t>, edad</w:t>
+      </w:r>
+    </w:p>
+    <w:p>
+      <w:pPr>
+        <w:spacing w:line="240" w:lineRule="auto"/>
+        <w:ind w:firstLine="0"/>
+      </w:pPr>
+    </w:p>
+    <w:p>
+      <w:pPr>
+        <w:spacing w:line="240" w:lineRule="auto"/>
+        <w:ind w:firstLine="0"/>
+        <w:rPr>
+          <w:u w:val="single"/>
+        </w:rPr>
+      </w:pPr>
+      <w:r>
+        <w:rPr>
+          <w:u w:val="single"/>
+        </w:rPr>
+        <w:t xml:space="preserve">Tipo </w:t>
+      </w:r>
+      <w:proofErr w:type="spellStart"/>
+      <w:r>
+        <w:rPr>
+          <w:u w:val="single"/>
+        </w:rPr>
+        <w:t>String</w:t>
+      </w:r>
+      <w:proofErr w:type="spellEnd"/>
+      <w:r>
+        <w:rPr>
+          <w:u w:val="single"/>
+        </w:rPr>
+        <w:t>:</w:t>
+      </w:r>
+    </w:p>
+    <w:p>
+      <w:pPr>
+        <w:spacing w:line="240" w:lineRule="auto"/>
+        <w:ind w:firstLine="0"/>
+      </w:pPr>
+      <w:proofErr w:type="gramStart"/>
+      <w:r>
+        <w:t>n</w:t>
+      </w:r>
+      <w:r>
+        <w:t>ombres</w:t>
+      </w:r>
+      <w:proofErr w:type="gramEnd"/>
+      <w:r>
+        <w:t xml:space="preserve">, apellidos, </w:t>
+      </w:r>
+      <w:proofErr w:type="spellStart"/>
+      <w:r>
+        <w:t>direccion</w:t>
+      </w:r>
+      <w:proofErr w:type="spellEnd"/>
+      <w:r>
+        <w:t>, correo</w:t>
+      </w:r>
+    </w:p>
+    <w:p>
+      <w:pPr>
+        <w:spacing w:line="240" w:lineRule="auto"/>
+        <w:ind w:firstLine="0"/>
+      </w:pPr>
+    </w:p>
+    <w:p>
+      <w:pPr>
+        <w:spacing w:line="240" w:lineRule="auto"/>
+        <w:ind w:firstLine="0"/>
+      </w:pPr>
+    </w:p>
+    <w:p>
+      <w:pPr>
+        <w:spacing w:line="240" w:lineRule="auto"/>
+        <w:ind w:firstLine="0"/>
+        <w:rPr>
+          <w:b/>
+          <w:i/>
+          <w:u w:val="single"/>
+        </w:rPr>
+      </w:pPr>
+      <w:r>
+        <w:rPr>
+          <w:b/>
+          <w:i/>
+          <w:noProof/>
+          <w:u w:val="single"/>
+          <w:lang w:eastAsia="es-ES"/>
+        </w:rPr>
+        <w:drawing>
+          <wp:anchor distT="0" distB="0" distL="114300" distR="114300" simplePos="0" relativeHeight="251667456" behindDoc="0" locked="0" layoutInCell="1" allowOverlap="1">
+            <wp:simplePos x="0" y="0"/>
+            <wp:positionH relativeFrom="column">
+              <wp:posOffset>-565785</wp:posOffset>
+            </wp:positionH>
+            <wp:positionV relativeFrom="paragraph">
+              <wp:posOffset>276225</wp:posOffset>
+            </wp:positionV>
+            <wp:extent cx="6476003" cy="3682856"/>
+            <wp:effectExtent l="0" t="0" r="1270" b="0"/>
+            <wp:wrapNone/>
+            <wp:docPr id="15" name="Imagen 15" descr="C:\Users\_Usuario_\Desktop\Universidad\9no Semestre\Ingeniería del software\Tarea\2do Bimestre\imagenes explicacion del programa\Codigo fuente2.png"/>
+            <wp:cNvGraphicFramePr>
+              <a:graphicFrameLocks xmlns:a="http://schemas.openxmlformats.org/drawingml/2006/main" noChangeAspect="1"/>
+            </wp:cNvGraphicFramePr>
+            <a:graphic xmlns:a="http://schemas.openxmlformats.org/drawingml/2006/main">
+              <a:graphicData uri="http://schemas.openxmlformats.org/drawingml/2006/picture">
+                <pic:pic xmlns:pic="http://schemas.openxmlformats.org/drawingml/2006/picture">
+                  <pic:nvPicPr>
+                    <pic:cNvPr id="0" name="Picture 10" descr="C:\Users\_Usuario_\Desktop\Universidad\9no Semestre\Ingeniería del software\Tarea\2do Bimestre\imagenes explicacion del programa\Codigo fuente2.png"/>
+                    <pic:cNvPicPr>
+                      <a:picLocks noChangeAspect="1" noChangeArrowheads="1"/>
+                    </pic:cNvPicPr>
+                  </pic:nvPicPr>
+                  <pic:blipFill>
+                    <a:blip r:embed="rId13">
+                      <a:extLst>
+                        <a:ext uri="{28A0092B-C50C-407E-A947-70E740481C1C}">
+                          <a14:useLocalDpi xmlns:a14="http://schemas.microsoft.com/office/drawing/2010/main" val="0"/>
+                        </a:ext>
+                      </a:extLst>
+                    </a:blip>
+                    <a:srcRect/>
+                    <a:stretch>
+                      <a:fillRect/>
+                    </a:stretch>
+                  </pic:blipFill>
+                  <pic:spPr bwMode="auto">
+                    <a:xfrm>
+                      <a:off x="0" y="0"/>
+                      <a:ext cx="6493345" cy="3692718"/>
+                    </a:xfrm>
+                    <a:prstGeom prst="rect">
+                      <a:avLst/>
+                    </a:prstGeom>
+                    <a:noFill/>
+                    <a:ln>
+                      <a:noFill/>
+                    </a:ln>
+                  </pic:spPr>
+                </pic:pic>
+              </a:graphicData>
+            </a:graphic>
+            <wp14:sizeRelH relativeFrom="page">
+              <wp14:pctWidth>0</wp14:pctWidth>
+            </wp14:sizeRelH>
+            <wp14:sizeRelV relativeFrom="page">
+              <wp14:pctHeight>0</wp14:pctHeight>
+            </wp14:sizeRelV>
+          </wp:anchor>
+        </w:drawing>
+      </w:r>
+      <w:r>
+        <w:rPr>
+          <w:b/>
+          <w:i/>
+          <w:u w:val="single"/>
+        </w:rPr>
+        <w:t>Código fuente</w:t>
       </w:r>
     </w:p>
     <w:p>

</xml_diff>